<commit_message>
WIP adding mongodb scripts for setup and cleanup
</commit_message>
<xml_diff>
--- a/README/C# projects-quickguide.docx
+++ b/README/C# projects-quickguide.docx
@@ -1446,10 +1446,7 @@
         </w:numPr>
       </w:pPr>
       <w:r>
-        <w:t xml:space="preserve">&lt;Content </w:t>
-      </w:r>
-      <w:r>
-        <w:t>Remove || Include</w:t>
+        <w:t>&lt;Content Remove || Include</w:t>
       </w:r>
     </w:p>
     <w:p>
@@ -2140,6 +2137,9 @@
           </w:tcPr>
           <w:p>
             <w:r>
+              <w:rPr>
+                <w:noProof/>
+              </w:rPr>
               <w:drawing>
                 <wp:inline distT="0" distB="0" distL="0" distR="0" wp14:anchorId="5DDC8AD6" wp14:editId="70C7240F">
                   <wp:extent cx="4020111" cy="1886213"/>
@@ -2179,6 +2179,9 @@
           </w:p>
           <w:p>
             <w:r>
+              <w:rPr>
+                <w:noProof/>
+              </w:rPr>
               <w:drawing>
                 <wp:inline distT="0" distB="0" distL="0" distR="0" wp14:anchorId="58298C14" wp14:editId="4CEFBDF2">
                   <wp:extent cx="2172003" cy="1400370"/>
@@ -2223,6 +2226,9 @@
           </w:tcPr>
           <w:p>
             <w:r>
+              <w:rPr>
+                <w:noProof/>
+              </w:rPr>
               <w:drawing>
                 <wp:inline distT="0" distB="0" distL="0" distR="0" wp14:anchorId="104068F9" wp14:editId="1207C531">
                   <wp:extent cx="3448531" cy="1724266"/>
@@ -2262,6 +2268,9 @@
           </w:p>
           <w:p>
             <w:r>
+              <w:rPr>
+                <w:noProof/>
+              </w:rPr>
               <w:drawing>
                 <wp:inline distT="0" distB="0" distL="0" distR="0" wp14:anchorId="7D4026A3" wp14:editId="2117392C">
                   <wp:extent cx="2257740" cy="1305107"/>
@@ -2621,6 +2630,83 @@
           <w:highlight w:val="white"/>
         </w:rPr>
         <w:t xml:space="preserve">&gt;  </w:t>
+      </w:r>
+    </w:p>
+    <w:p>
+      <w:r>
+        <w:lastRenderedPageBreak/>
+        <w:t xml:space="preserve">&lt;Folder&gt; is used by C# </w:t>
+      </w:r>
+      <w:proofErr w:type="spellStart"/>
+      <w:r>
+        <w:t>proj</w:t>
+      </w:r>
+      <w:proofErr w:type="spellEnd"/>
+      <w:r>
+        <w:t xml:space="preserve"> to keep track of an empty folder, so it can be displayed in the IDE solution listing. If a file is added to that </w:t>
+      </w:r>
+      <w:proofErr w:type="gramStart"/>
+      <w:r>
+        <w:t>folder</w:t>
+      </w:r>
+      <w:proofErr w:type="gramEnd"/>
+      <w:r>
+        <w:t xml:space="preserve"> then either this is removed or it is redundant.</w:t>
+      </w:r>
+    </w:p>
+    <w:p>
+      <w:r>
+        <w:rPr>
+          <w:noProof/>
+        </w:rPr>
+        <w:drawing>
+          <wp:inline distT="0" distB="0" distL="0" distR="0" wp14:anchorId="0FBD6567" wp14:editId="136FF7B4">
+            <wp:extent cx="4038600" cy="1200150"/>
+            <wp:effectExtent l="0" t="0" r="0" b="0"/>
+            <wp:docPr id="1082503371" name="Picture 1"/>
+            <wp:cNvGraphicFramePr>
+              <a:graphicFrameLocks xmlns:a="http://schemas.openxmlformats.org/drawingml/2006/main" noChangeAspect="1"/>
+            </wp:cNvGraphicFramePr>
+            <a:graphic xmlns:a="http://schemas.openxmlformats.org/drawingml/2006/main">
+              <a:graphicData uri="http://schemas.openxmlformats.org/drawingml/2006/picture">
+                <pic:pic xmlns:pic="http://schemas.openxmlformats.org/drawingml/2006/picture">
+                  <pic:nvPicPr>
+                    <pic:cNvPr id="0" name="Picture 1"/>
+                    <pic:cNvPicPr>
+                      <a:picLocks noChangeAspect="1" noChangeArrowheads="1"/>
+                    </pic:cNvPicPr>
+                  </pic:nvPicPr>
+                  <pic:blipFill>
+                    <a:blip r:embed="rId11">
+                      <a:extLst>
+                        <a:ext uri="{28A0092B-C50C-407E-A947-70E740481C1C}">
+                          <a14:useLocalDpi xmlns:a14="http://schemas.microsoft.com/office/drawing/2010/main" val="0"/>
+                        </a:ext>
+                      </a:extLst>
+                    </a:blip>
+                    <a:srcRect/>
+                    <a:stretch>
+                      <a:fillRect/>
+                    </a:stretch>
+                  </pic:blipFill>
+                  <pic:spPr bwMode="auto">
+                    <a:xfrm>
+                      <a:off x="0" y="0"/>
+                      <a:ext cx="4038600" cy="1200150"/>
+                    </a:xfrm>
+                    <a:prstGeom prst="rect">
+                      <a:avLst/>
+                    </a:prstGeom>
+                    <a:noFill/>
+                    <a:ln>
+                      <a:noFill/>
+                    </a:ln>
+                  </pic:spPr>
+                </pic:pic>
+              </a:graphicData>
+            </a:graphic>
+          </wp:inline>
+        </w:drawing>
       </w:r>
     </w:p>
     <w:p/>
@@ -3877,6 +3963,7 @@
   <w:style w:type="character" w:default="1" w:styleId="DefaultParagraphFont">
     <w:name w:val="Default Paragraph Font"/>
     <w:uiPriority w:val="1"/>
+    <w:semiHidden/>
     <w:unhideWhenUsed/>
   </w:style>
   <w:style w:type="table" w:default="1" w:styleId="TableNormal">

</xml_diff>

<commit_message>
WIP adding more example code in documentations
</commit_message>
<xml_diff>
--- a/README/C# projects-quickguide.docx
+++ b/README/C# projects-quickguide.docx
@@ -7,18 +7,10 @@
         <w:pStyle w:val="Title"/>
       </w:pPr>
       <w:r>
-        <w:t xml:space="preserve">C# </w:t>
-      </w:r>
-      <w:proofErr w:type="gramStart"/>
-      <w:r>
-        <w:t xml:space="preserve">Project </w:t>
-      </w:r>
-      <w:r>
-        <w:t xml:space="preserve"> -</w:t>
-      </w:r>
-      <w:proofErr w:type="gramEnd"/>
-      <w:r>
-        <w:t xml:space="preserve"> quick guide</w:t>
+        <w:t xml:space="preserve">C# Project </w:t>
+      </w:r>
+      <w:r>
+        <w:t xml:space="preserve"> - quick guide</w:t>
       </w:r>
     </w:p>
     <w:p>
@@ -34,15 +26,7 @@
         <w:pStyle w:val="Heading1"/>
       </w:pPr>
       <w:r>
-        <w:t>.</w:t>
-      </w:r>
-      <w:proofErr w:type="spellStart"/>
-      <w:r>
-        <w:t>csproj</w:t>
-      </w:r>
-      <w:proofErr w:type="spellEnd"/>
-      <w:r>
-        <w:t xml:space="preserve"> </w:t>
+        <w:t xml:space="preserve">.csproj </w:t>
       </w:r>
       <w:r>
         <w:t>(xml file)</w:t>
@@ -124,15 +108,7 @@
         </w:numPr>
       </w:pPr>
       <w:r>
-        <w:t>.</w:t>
-      </w:r>
-      <w:proofErr w:type="spellStart"/>
-      <w:r>
-        <w:t>csproj</w:t>
-      </w:r>
-      <w:proofErr w:type="spellEnd"/>
-      <w:r>
-        <w:t xml:space="preserve"> xml view</w:t>
+        <w:t>.csproj xml view</w:t>
       </w:r>
     </w:p>
     <w:p/>
@@ -181,25 +157,7 @@
     </w:p>
     <w:p>
       <w:r>
-        <w:t xml:space="preserve">Note: some type of files like </w:t>
-      </w:r>
-      <w:proofErr w:type="spellStart"/>
-      <w:proofErr w:type="gramStart"/>
-      <w:r>
-        <w:t>appsettings.json</w:t>
-      </w:r>
-      <w:proofErr w:type="spellEnd"/>
-      <w:proofErr w:type="gramEnd"/>
-      <w:r>
-        <w:t xml:space="preserve"> are built-in so C# </w:t>
-      </w:r>
-      <w:proofErr w:type="spellStart"/>
-      <w:r>
-        <w:t>proj</w:t>
-      </w:r>
-      <w:proofErr w:type="spellEnd"/>
-      <w:r>
-        <w:t xml:space="preserve"> already know to set those attributes in automatically</w:t>
+        <w:t>Note: some type of files like appsettings.json are built-in so C# proj already know to set those attributes in automatically</w:t>
       </w:r>
     </w:p>
     <w:p/>
@@ -235,7 +193,6 @@
         </w:rPr>
         <w:t xml:space="preserve">  &lt;</w:t>
       </w:r>
-      <w:proofErr w:type="spellStart"/>
       <w:r>
         <w:rPr>
           <w:rFonts w:ascii="Cascadia Mono" w:hAnsi="Cascadia Mono" w:cs="Cascadia Mono"/>
@@ -247,7 +204,6 @@
         </w:rPr>
         <w:t>ItemGroup</w:t>
       </w:r>
-      <w:proofErr w:type="spellEnd"/>
       <w:r>
         <w:rPr>
           <w:rFonts w:ascii="Cascadia Mono" w:hAnsi="Cascadia Mono" w:cs="Cascadia Mono"/>
@@ -347,8 +303,6 @@
         </w:rPr>
         <w:t>"</w:t>
       </w:r>
-      <w:proofErr w:type="spellStart"/>
-      <w:proofErr w:type="gramStart"/>
       <w:r>
         <w:rPr>
           <w:rFonts w:ascii="Cascadia Mono" w:hAnsi="Cascadia Mono" w:cs="Cascadia Mono"/>
@@ -360,8 +314,6 @@
         </w:rPr>
         <w:t>appsettings.json</w:t>
       </w:r>
-      <w:proofErr w:type="spellEnd"/>
-      <w:proofErr w:type="gramEnd"/>
       <w:r>
         <w:rPr>
           <w:rFonts w:ascii="Cascadia Mono" w:hAnsi="Cascadia Mono" w:cs="Cascadia Mono"/>
@@ -417,7 +369,6 @@
         </w:rPr>
         <w:t xml:space="preserve">      &lt;</w:t>
       </w:r>
-      <w:proofErr w:type="spellStart"/>
       <w:r>
         <w:rPr>
           <w:rFonts w:ascii="Cascadia Mono" w:hAnsi="Cascadia Mono" w:cs="Cascadia Mono"/>
@@ -429,7 +380,6 @@
         </w:rPr>
         <w:t>CopyToOutputDirectory</w:t>
       </w:r>
-      <w:proofErr w:type="spellEnd"/>
       <w:r>
         <w:rPr>
           <w:rFonts w:ascii="Cascadia Mono" w:hAnsi="Cascadia Mono" w:cs="Cascadia Mono"/>
@@ -441,7 +391,6 @@
         </w:rPr>
         <w:t>&gt;</w:t>
       </w:r>
-      <w:proofErr w:type="spellStart"/>
       <w:r>
         <w:rPr>
           <w:rFonts w:ascii="Cascadia Mono" w:hAnsi="Cascadia Mono" w:cs="Cascadia Mono"/>
@@ -453,7 +402,6 @@
         </w:rPr>
         <w:t>PreserveNewest</w:t>
       </w:r>
-      <w:proofErr w:type="spellEnd"/>
       <w:r>
         <w:rPr>
           <w:rFonts w:ascii="Cascadia Mono" w:hAnsi="Cascadia Mono" w:cs="Cascadia Mono"/>
@@ -465,7 +413,6 @@
         </w:rPr>
         <w:t>&lt;/</w:t>
       </w:r>
-      <w:proofErr w:type="spellStart"/>
       <w:r>
         <w:rPr>
           <w:rFonts w:ascii="Cascadia Mono" w:hAnsi="Cascadia Mono" w:cs="Cascadia Mono"/>
@@ -477,7 +424,6 @@
         </w:rPr>
         <w:t>CopyToOutputDirectory</w:t>
       </w:r>
-      <w:proofErr w:type="spellEnd"/>
       <w:r>
         <w:rPr>
           <w:rFonts w:ascii="Cascadia Mono" w:hAnsi="Cascadia Mono" w:cs="Cascadia Mono"/>
@@ -698,7 +644,6 @@
         </w:rPr>
         <w:t xml:space="preserve">      &lt;</w:t>
       </w:r>
-      <w:proofErr w:type="spellStart"/>
       <w:r>
         <w:rPr>
           <w:rFonts w:ascii="Cascadia Mono" w:hAnsi="Cascadia Mono" w:cs="Cascadia Mono"/>
@@ -710,7 +655,6 @@
         </w:rPr>
         <w:t>CopyToOutputDirectory</w:t>
       </w:r>
-      <w:proofErr w:type="spellEnd"/>
       <w:r>
         <w:rPr>
           <w:rFonts w:ascii="Cascadia Mono" w:hAnsi="Cascadia Mono" w:cs="Cascadia Mono"/>
@@ -722,7 +666,6 @@
         </w:rPr>
         <w:t>&gt;</w:t>
       </w:r>
-      <w:proofErr w:type="spellStart"/>
       <w:r>
         <w:rPr>
           <w:rFonts w:ascii="Cascadia Mono" w:hAnsi="Cascadia Mono" w:cs="Cascadia Mono"/>
@@ -734,7 +677,6 @@
         </w:rPr>
         <w:t>PreserveNewest</w:t>
       </w:r>
-      <w:proofErr w:type="spellEnd"/>
       <w:r>
         <w:rPr>
           <w:rFonts w:ascii="Cascadia Mono" w:hAnsi="Cascadia Mono" w:cs="Cascadia Mono"/>
@@ -746,7 +688,6 @@
         </w:rPr>
         <w:t>&lt;/</w:t>
       </w:r>
-      <w:proofErr w:type="spellStart"/>
       <w:r>
         <w:rPr>
           <w:rFonts w:ascii="Cascadia Mono" w:hAnsi="Cascadia Mono" w:cs="Cascadia Mono"/>
@@ -758,7 +699,6 @@
         </w:rPr>
         <w:t>CopyToOutputDirectory</w:t>
       </w:r>
-      <w:proofErr w:type="spellEnd"/>
       <w:r>
         <w:rPr>
           <w:rFonts w:ascii="Cascadia Mono" w:hAnsi="Cascadia Mono" w:cs="Cascadia Mono"/>
@@ -979,7 +919,6 @@
         </w:rPr>
         <w:t xml:space="preserve">      &lt;</w:t>
       </w:r>
-      <w:proofErr w:type="spellStart"/>
       <w:r>
         <w:rPr>
           <w:rFonts w:ascii="Cascadia Mono" w:hAnsi="Cascadia Mono" w:cs="Cascadia Mono"/>
@@ -991,7 +930,6 @@
         </w:rPr>
         <w:t>CopyToOutputDirectory</w:t>
       </w:r>
-      <w:proofErr w:type="spellEnd"/>
       <w:r>
         <w:rPr>
           <w:rFonts w:ascii="Cascadia Mono" w:hAnsi="Cascadia Mono" w:cs="Cascadia Mono"/>
@@ -1025,7 +963,6 @@
         </w:rPr>
         <w:t>&lt;/</w:t>
       </w:r>
-      <w:proofErr w:type="spellStart"/>
       <w:r>
         <w:rPr>
           <w:rFonts w:ascii="Cascadia Mono" w:hAnsi="Cascadia Mono" w:cs="Cascadia Mono"/>
@@ -1037,7 +974,6 @@
         </w:rPr>
         <w:t>CopyToOutputDirectory</w:t>
       </w:r>
-      <w:proofErr w:type="spellEnd"/>
       <w:r>
         <w:rPr>
           <w:rFonts w:ascii="Cascadia Mono" w:hAnsi="Cascadia Mono" w:cs="Cascadia Mono"/>
@@ -1125,7 +1061,6 @@
         </w:rPr>
         <w:t xml:space="preserve">  &lt;/</w:t>
       </w:r>
-      <w:proofErr w:type="spellStart"/>
       <w:r>
         <w:rPr>
           <w:rFonts w:ascii="Cascadia Mono" w:hAnsi="Cascadia Mono" w:cs="Cascadia Mono"/>
@@ -1137,7 +1072,6 @@
         </w:rPr>
         <w:t>ItemGroup</w:t>
       </w:r>
-      <w:proofErr w:type="spellEnd"/>
       <w:r>
         <w:rPr>
           <w:rFonts w:ascii="Cascadia Mono" w:hAnsi="Cascadia Mono" w:cs="Cascadia Mono"/>
@@ -1160,21 +1094,7 @@
         <w:rPr>
           <w:u w:val="single"/>
         </w:rPr>
-        <w:t>Property for `</w:t>
-      </w:r>
-      <w:proofErr w:type="spellStart"/>
-      <w:r>
-        <w:rPr>
-          <w:u w:val="single"/>
-        </w:rPr>
-        <w:t>CopyToOutputDirectory</w:t>
-      </w:r>
-      <w:proofErr w:type="spellEnd"/>
-      <w:r>
-        <w:rPr>
-          <w:u w:val="single"/>
-        </w:rPr>
-        <w:t>`</w:t>
+        <w:t>Property for `CopyToOutputDirectory`</w:t>
       </w:r>
     </w:p>
     <w:p>
@@ -1185,13 +1105,8 @@
           <w:numId w:val="4"/>
         </w:numPr>
       </w:pPr>
-      <w:proofErr w:type="spellStart"/>
-      <w:r>
-        <w:t>PreserveNewest</w:t>
-      </w:r>
-      <w:proofErr w:type="spellEnd"/>
-      <w:r>
-        <w:t xml:space="preserve"> = copy file on compile when file changed or doesn’t exist</w:t>
+      <w:r>
+        <w:t>PreserveNewest = copy file on compile when file changed or doesn’t exist</w:t>
       </w:r>
     </w:p>
     <w:p>
@@ -1349,13 +1264,97 @@
         </w:drawing>
       </w:r>
     </w:p>
+    <w:p>
+      <w:pPr>
+        <w:pStyle w:val="Heading3"/>
+      </w:pPr>
+      <w:r>
+        <w:t>1</w:t>
+      </w:r>
+      <w:r>
+        <w:t>b</w:t>
+      </w:r>
+      <w:r>
+        <w:t>.</w:t>
+      </w:r>
+      <w:r>
+        <w:t xml:space="preserve"> Including files into the </w:t>
+      </w:r>
+      <w:r>
+        <w:t>build (another option)</w:t>
+      </w:r>
+    </w:p>
     <w:p/>
+    <w:p>
+      <w:r>
+        <w:rPr>
+          <w:rFonts w:ascii="DM Mono" w:eastAsia="Times New Roman" w:hAnsi="DM Mono" w:cs="Times New Roman"/>
+          <w:noProof/>
+          <w:color w:val="C7C7CC"/>
+          <w:kern w:val="0"/>
+          <w:sz w:val="21"/>
+          <w:szCs w:val="21"/>
+          <w:highlight w:val="black"/>
+          <w:lang w:eastAsia="en-CA"/>
+          <w14:ligatures w14:val="none"/>
+        </w:rPr>
+        <w:drawing>
+          <wp:inline distT="0" distB="0" distL="0" distR="0" wp14:anchorId="23099C97" wp14:editId="1FF52777">
+            <wp:extent cx="5467350" cy="885825"/>
+            <wp:effectExtent l="0" t="0" r="0" b="9525"/>
+            <wp:docPr id="1424113742" name="Picture 1"/>
+            <wp:cNvGraphicFramePr>
+              <a:graphicFrameLocks xmlns:a="http://schemas.openxmlformats.org/drawingml/2006/main" noChangeAspect="1"/>
+            </wp:cNvGraphicFramePr>
+            <a:graphic xmlns:a="http://schemas.openxmlformats.org/drawingml/2006/main">
+              <a:graphicData uri="http://schemas.openxmlformats.org/drawingml/2006/picture">
+                <pic:pic xmlns:pic="http://schemas.openxmlformats.org/drawingml/2006/picture">
+                  <pic:nvPicPr>
+                    <pic:cNvPr id="0" name="Picture 1"/>
+                    <pic:cNvPicPr>
+                      <a:picLocks noChangeAspect="1" noChangeArrowheads="1"/>
+                    </pic:cNvPicPr>
+                  </pic:nvPicPr>
+                  <pic:blipFill>
+                    <a:blip r:embed="rId7">
+                      <a:extLst>
+                        <a:ext uri="{28A0092B-C50C-407E-A947-70E740481C1C}">
+                          <a14:useLocalDpi xmlns:a14="http://schemas.microsoft.com/office/drawing/2010/main" val="0"/>
+                        </a:ext>
+                      </a:extLst>
+                    </a:blip>
+                    <a:srcRect/>
+                    <a:stretch>
+                      <a:fillRect/>
+                    </a:stretch>
+                  </pic:blipFill>
+                  <pic:spPr bwMode="auto">
+                    <a:xfrm>
+                      <a:off x="0" y="0"/>
+                      <a:ext cx="5467350" cy="885825"/>
+                    </a:xfrm>
+                    <a:prstGeom prst="rect">
+                      <a:avLst/>
+                    </a:prstGeom>
+                    <a:noFill/>
+                    <a:ln>
+                      <a:noFill/>
+                    </a:ln>
+                  </pic:spPr>
+                </pic:pic>
+              </a:graphicData>
+            </a:graphic>
+          </wp:inline>
+        </w:drawing>
+      </w:r>
+    </w:p>
     <w:p/>
     <w:p>
       <w:pPr>
         <w:pStyle w:val="Heading3"/>
       </w:pPr>
       <w:r>
+        <w:lastRenderedPageBreak/>
         <w:t>2.</w:t>
       </w:r>
       <w:r>
@@ -1369,15 +1368,7 @@
     </w:p>
     <w:p>
       <w:r>
-        <w:t>In the .</w:t>
-      </w:r>
-      <w:proofErr w:type="spellStart"/>
-      <w:r>
-        <w:t>csproj</w:t>
-      </w:r>
-      <w:proofErr w:type="spellEnd"/>
-      <w:r>
-        <w:t xml:space="preserve"> file these attributes can help control the files and folders.</w:t>
+        <w:t>In the .csproj file these attributes can help control the files and folders.</w:t>
       </w:r>
     </w:p>
     <w:p>
@@ -1389,7 +1380,6 @@
         </w:numPr>
       </w:pPr>
       <w:r>
-        <w:lastRenderedPageBreak/>
         <w:t>&lt;Compile Remove || Include</w:t>
       </w:r>
     </w:p>
@@ -1402,39 +1392,7 @@
         </w:numPr>
       </w:pPr>
       <w:r>
-        <w:t xml:space="preserve">Compile: This item should not be compiled, DEFAULT is </w:t>
-      </w:r>
-      <w:proofErr w:type="gramStart"/>
-      <w:r>
-        <w:t>include</w:t>
-      </w:r>
-      <w:proofErr w:type="gramEnd"/>
-      <w:r>
-        <w:t xml:space="preserve">. </w:t>
-      </w:r>
-      <w:proofErr w:type="gramStart"/>
-      <w:r>
-        <w:t>So</w:t>
-      </w:r>
-      <w:proofErr w:type="gramEnd"/>
-      <w:r>
-        <w:t xml:space="preserve"> by </w:t>
-      </w:r>
-      <w:proofErr w:type="gramStart"/>
-      <w:r>
-        <w:t>default</w:t>
-      </w:r>
-      <w:proofErr w:type="gramEnd"/>
-      <w:r>
-        <w:t xml:space="preserve"> files </w:t>
-      </w:r>
-      <w:proofErr w:type="gramStart"/>
-      <w:r>
-        <w:t>does</w:t>
-      </w:r>
-      <w:proofErr w:type="gramEnd"/>
-      <w:r>
-        <w:t xml:space="preserve"> not need to be included. Only Remove=”” needs to be explicit</w:t>
+        <w:t>Compile: This item should not be compiled, DEFAULT is include. So by default files does not need to be included. Only Remove=”” needs to be explicit</w:t>
       </w:r>
     </w:p>
     <w:p>
@@ -1458,23 +1416,7 @@
         </w:numPr>
       </w:pPr>
       <w:r>
-        <w:t xml:space="preserve">Content: Useful for web application to be copy to a </w:t>
-      </w:r>
-      <w:proofErr w:type="spellStart"/>
-      <w:r>
-        <w:t>dist</w:t>
-      </w:r>
-      <w:proofErr w:type="spellEnd"/>
-      <w:r>
-        <w:t xml:space="preserve"> folder </w:t>
-      </w:r>
-      <w:proofErr w:type="spellStart"/>
-      <w:r>
-        <w:t>etc</w:t>
-      </w:r>
-      <w:proofErr w:type="spellEnd"/>
-      <w:r>
-        <w:t>… Same default and explicit Remove call as Compile</w:t>
+        <w:t>Content: Useful for web application to be copy to a dist folder etc… Same default and explicit Remove call as Compile</w:t>
       </w:r>
     </w:p>
     <w:p>
@@ -1552,7 +1494,6 @@
         </w:rPr>
         <w:t>&lt;</w:t>
       </w:r>
-      <w:proofErr w:type="spellStart"/>
       <w:r>
         <w:rPr>
           <w:rFonts w:ascii="Cascadia Mono" w:hAnsi="Cascadia Mono" w:cs="Cascadia Mono"/>
@@ -1564,7 +1505,6 @@
         </w:rPr>
         <w:t>ItemGroup</w:t>
       </w:r>
-      <w:proofErr w:type="spellEnd"/>
       <w:r>
         <w:rPr>
           <w:rFonts w:ascii="Cascadia Mono" w:hAnsi="Cascadia Mono" w:cs="Cascadia Mono"/>
@@ -1673,31 +1613,7 @@
           <w:szCs w:val="19"/>
           <w:highlight w:val="white"/>
         </w:rPr>
-        <w:t>_</w:t>
-      </w:r>
-      <w:proofErr w:type="spellStart"/>
-      <w:r>
-        <w:rPr>
-          <w:rFonts w:ascii="Cascadia Mono" w:hAnsi="Cascadia Mono" w:cs="Cascadia Mono"/>
-          <w:color w:val="0000FF"/>
-          <w:kern w:val="0"/>
-          <w:sz w:val="19"/>
-          <w:szCs w:val="19"/>
-          <w:highlight w:val="white"/>
-        </w:rPr>
-        <w:t>bootfiles</w:t>
-      </w:r>
-      <w:proofErr w:type="spellEnd"/>
-      <w:r>
-        <w:rPr>
-          <w:rFonts w:ascii="Cascadia Mono" w:hAnsi="Cascadia Mono" w:cs="Cascadia Mono"/>
-          <w:color w:val="0000FF"/>
-          <w:kern w:val="0"/>
-          <w:sz w:val="19"/>
-          <w:szCs w:val="19"/>
-          <w:highlight w:val="white"/>
-        </w:rPr>
-        <w:t>\**\*</w:t>
+        <w:t>_bootfiles\**\*</w:t>
       </w:r>
       <w:r>
         <w:rPr>
@@ -1818,31 +1734,7 @@
           <w:szCs w:val="19"/>
           <w:highlight w:val="white"/>
         </w:rPr>
-        <w:t>_</w:t>
-      </w:r>
-      <w:proofErr w:type="spellStart"/>
-      <w:r>
-        <w:rPr>
-          <w:rFonts w:ascii="Cascadia Mono" w:hAnsi="Cascadia Mono" w:cs="Cascadia Mono"/>
-          <w:color w:val="0000FF"/>
-          <w:kern w:val="0"/>
-          <w:sz w:val="19"/>
-          <w:szCs w:val="19"/>
-          <w:highlight w:val="white"/>
-        </w:rPr>
-        <w:t>bootfiles</w:t>
-      </w:r>
-      <w:proofErr w:type="spellEnd"/>
-      <w:r>
-        <w:rPr>
-          <w:rFonts w:ascii="Cascadia Mono" w:hAnsi="Cascadia Mono" w:cs="Cascadia Mono"/>
-          <w:color w:val="0000FF"/>
-          <w:kern w:val="0"/>
-          <w:sz w:val="19"/>
-          <w:szCs w:val="19"/>
-          <w:highlight w:val="white"/>
-        </w:rPr>
-        <w:t>\**\*</w:t>
+        <w:t>_bootfiles\**\*</w:t>
       </w:r>
       <w:r>
         <w:rPr>
@@ -1963,31 +1855,7 @@
           <w:szCs w:val="19"/>
           <w:highlight w:val="white"/>
         </w:rPr>
-        <w:t>_</w:t>
-      </w:r>
-      <w:proofErr w:type="spellStart"/>
-      <w:r>
-        <w:rPr>
-          <w:rFonts w:ascii="Cascadia Mono" w:hAnsi="Cascadia Mono" w:cs="Cascadia Mono"/>
-          <w:color w:val="0000FF"/>
-          <w:kern w:val="0"/>
-          <w:sz w:val="19"/>
-          <w:szCs w:val="19"/>
-          <w:highlight w:val="white"/>
-        </w:rPr>
-        <w:t>bootfiles</w:t>
-      </w:r>
-      <w:proofErr w:type="spellEnd"/>
-      <w:r>
-        <w:rPr>
-          <w:rFonts w:ascii="Cascadia Mono" w:hAnsi="Cascadia Mono" w:cs="Cascadia Mono"/>
-          <w:color w:val="0000FF"/>
-          <w:kern w:val="0"/>
-          <w:sz w:val="19"/>
-          <w:szCs w:val="19"/>
-          <w:highlight w:val="white"/>
-        </w:rPr>
-        <w:t>\**\*</w:t>
+        <w:t>_bootfiles\**\*</w:t>
       </w:r>
       <w:r>
         <w:rPr>
@@ -2039,7 +1907,6 @@
         </w:rPr>
         <w:t>&lt;/</w:t>
       </w:r>
-      <w:proofErr w:type="spellStart"/>
       <w:r>
         <w:rPr>
           <w:rFonts w:ascii="Cascadia Mono" w:hAnsi="Cascadia Mono" w:cs="Cascadia Mono"/>
@@ -2051,7 +1918,6 @@
         </w:rPr>
         <w:t>ItemGroup</w:t>
       </w:r>
-      <w:proofErr w:type="spellEnd"/>
       <w:r>
         <w:rPr>
           <w:rFonts w:ascii="Cascadia Mono" w:hAnsi="Cascadia Mono" w:cs="Cascadia Mono"/>
@@ -2156,7 +2022,7 @@
                           <pic:cNvPicPr/>
                         </pic:nvPicPr>
                         <pic:blipFill>
-                          <a:blip r:embed="rId7"/>
+                          <a:blip r:embed="rId8"/>
                           <a:stretch>
                             <a:fillRect/>
                           </a:stretch>
@@ -2182,6 +2048,7 @@
               <w:rPr>
                 <w:noProof/>
               </w:rPr>
+              <w:lastRenderedPageBreak/>
               <w:drawing>
                 <wp:inline distT="0" distB="0" distL="0" distR="0" wp14:anchorId="58298C14" wp14:editId="4CEFBDF2">
                   <wp:extent cx="2172003" cy="1400370"/>
@@ -2198,7 +2065,7 @@
                           <pic:cNvPicPr/>
                         </pic:nvPicPr>
                         <pic:blipFill>
-                          <a:blip r:embed="rId8"/>
+                          <a:blip r:embed="rId9"/>
                           <a:stretch>
                             <a:fillRect/>
                           </a:stretch>
@@ -2229,6 +2096,7 @@
               <w:rPr>
                 <w:noProof/>
               </w:rPr>
+              <w:lastRenderedPageBreak/>
               <w:drawing>
                 <wp:inline distT="0" distB="0" distL="0" distR="0" wp14:anchorId="104068F9" wp14:editId="1207C531">
                   <wp:extent cx="3448531" cy="1724266"/>
@@ -2245,7 +2113,7 @@
                           <pic:cNvPicPr/>
                         </pic:nvPicPr>
                         <pic:blipFill>
-                          <a:blip r:embed="rId9"/>
+                          <a:blip r:embed="rId10"/>
                           <a:stretch>
                             <a:fillRect/>
                           </a:stretch>
@@ -2287,7 +2155,7 @@
                           <pic:cNvPicPr/>
                         </pic:nvPicPr>
                         <pic:blipFill>
-                          <a:blip r:embed="rId10"/>
+                          <a:blip r:embed="rId11"/>
                           <a:stretch>
                             <a:fillRect/>
                           </a:stretch>
@@ -2349,7 +2217,6 @@
         </w:rPr>
         <w:t>&lt;</w:t>
       </w:r>
-      <w:proofErr w:type="spellStart"/>
       <w:r>
         <w:rPr>
           <w:rFonts w:ascii="Cascadia Mono" w:hAnsi="Cascadia Mono" w:cs="Cascadia Mono"/>
@@ -2361,7 +2228,6 @@
         </w:rPr>
         <w:t>ItemGroup</w:t>
       </w:r>
-      <w:proofErr w:type="spellEnd"/>
       <w:r>
         <w:rPr>
           <w:rFonts w:ascii="Cascadia Mono" w:hAnsi="Cascadia Mono" w:cs="Cascadia Mono"/>
@@ -2470,21 +2336,8 @@
           <w:szCs w:val="19"/>
           <w:highlight w:val="white"/>
         </w:rPr>
-        <w:t>..\Shared\Resources\</w:t>
-      </w:r>
-      <w:proofErr w:type="spellStart"/>
-      <w:r>
-        <w:rPr>
-          <w:rFonts w:ascii="Cascadia Mono" w:hAnsi="Cascadia Mono" w:cs="Cascadia Mono"/>
-          <w:color w:val="0000FF"/>
-          <w:kern w:val="0"/>
-          <w:sz w:val="19"/>
-          <w:szCs w:val="19"/>
-          <w:highlight w:val="white"/>
-        </w:rPr>
-        <w:t>config.json</w:t>
-      </w:r>
-      <w:proofErr w:type="spellEnd"/>
+        <w:t>..\Shared\Resources\config.json</w:t>
+      </w:r>
       <w:r>
         <w:rPr>
           <w:rFonts w:ascii="Cascadia Mono" w:hAnsi="Cascadia Mono" w:cs="Cascadia Mono"/>
@@ -2549,21 +2402,8 @@
           <w:szCs w:val="19"/>
           <w:highlight w:val="white"/>
         </w:rPr>
-        <w:t>Resources\</w:t>
-      </w:r>
-      <w:proofErr w:type="spellStart"/>
-      <w:r>
-        <w:rPr>
-          <w:rFonts w:ascii="Cascadia Mono" w:hAnsi="Cascadia Mono" w:cs="Cascadia Mono"/>
-          <w:color w:val="0000FF"/>
-          <w:kern w:val="0"/>
-          <w:sz w:val="19"/>
-          <w:szCs w:val="19"/>
-          <w:highlight w:val="white"/>
-        </w:rPr>
-        <w:t>config.json</w:t>
-      </w:r>
-      <w:proofErr w:type="spellEnd"/>
+        <w:t>Resources\config.json</w:t>
+      </w:r>
       <w:r>
         <w:rPr>
           <w:rFonts w:ascii="Cascadia Mono" w:hAnsi="Cascadia Mono" w:cs="Cascadia Mono"/>
@@ -2607,7 +2447,6 @@
         </w:rPr>
         <w:t>&lt;/</w:t>
       </w:r>
-      <w:proofErr w:type="spellStart"/>
       <w:r>
         <w:rPr>
           <w:rFonts w:ascii="Cascadia Mono" w:hAnsi="Cascadia Mono" w:cs="Cascadia Mono"/>
@@ -2619,7 +2458,6 @@
         </w:rPr>
         <w:t>ItemGroup</w:t>
       </w:r>
-      <w:proofErr w:type="spellEnd"/>
       <w:r>
         <w:rPr>
           <w:rFonts w:ascii="Cascadia Mono" w:hAnsi="Cascadia Mono" w:cs="Cascadia Mono"/>
@@ -2634,24 +2472,7 @@
     </w:p>
     <w:p>
       <w:r>
-        <w:lastRenderedPageBreak/>
-        <w:t xml:space="preserve">&lt;Folder&gt; is used by C# </w:t>
-      </w:r>
-      <w:proofErr w:type="spellStart"/>
-      <w:r>
-        <w:t>proj</w:t>
-      </w:r>
-      <w:proofErr w:type="spellEnd"/>
-      <w:r>
-        <w:t xml:space="preserve"> to keep track of an empty folder, so it can be displayed in the IDE solution listing. If a file is added to that </w:t>
-      </w:r>
-      <w:proofErr w:type="gramStart"/>
-      <w:r>
-        <w:t>folder</w:t>
-      </w:r>
-      <w:proofErr w:type="gramEnd"/>
-      <w:r>
-        <w:t xml:space="preserve"> then either this is removed or it is redundant.</w:t>
+        <w:t>&lt;Folder&gt; is used by C# proj to keep track of an empty folder, so it can be displayed in the IDE solution listing. If a file is added to that folder then either this is removed or it is redundant.</w:t>
       </w:r>
     </w:p>
     <w:p>
@@ -2677,7 +2498,7 @@
                     </pic:cNvPicPr>
                   </pic:nvPicPr>
                   <pic:blipFill>
-                    <a:blip r:embed="rId11">
+                    <a:blip r:embed="rId12">
                       <a:extLst>
                         <a:ext uri="{28A0092B-C50C-407E-A947-70E740481C1C}">
                           <a14:useLocalDpi xmlns:a14="http://schemas.microsoft.com/office/drawing/2010/main" val="0"/>

</xml_diff>

<commit_message>
more notes on setting up C# projects (local) how to encrypt/decrypt secrets
</commit_message>
<xml_diff>
--- a/README/C# projects-quickguide.docx
+++ b/README/C# projects-quickguide.docx
@@ -26,7 +26,15 @@
         <w:pStyle w:val="Heading1"/>
       </w:pPr>
       <w:r>
-        <w:t xml:space="preserve">.csproj </w:t>
+        <w:t>.</w:t>
+      </w:r>
+      <w:proofErr w:type="spellStart"/>
+      <w:r>
+        <w:t>csproj</w:t>
+      </w:r>
+      <w:proofErr w:type="spellEnd"/>
+      <w:r>
+        <w:t xml:space="preserve"> </w:t>
       </w:r>
       <w:r>
         <w:t>(xml file)</w:t>
@@ -108,7 +116,15 @@
         </w:numPr>
       </w:pPr>
       <w:r>
-        <w:t>.csproj xml view</w:t>
+        <w:t>.</w:t>
+      </w:r>
+      <w:proofErr w:type="spellStart"/>
+      <w:r>
+        <w:t>csproj</w:t>
+      </w:r>
+      <w:proofErr w:type="spellEnd"/>
+      <w:r>
+        <w:t xml:space="preserve"> xml view</w:t>
       </w:r>
     </w:p>
     <w:p/>
@@ -157,7 +173,23 @@
     </w:p>
     <w:p>
       <w:r>
-        <w:t>Note: some type of files like appsettings.json are built-in so C# proj already know to set those attributes in automatically</w:t>
+        <w:t xml:space="preserve">Note: some type of files like </w:t>
+      </w:r>
+      <w:proofErr w:type="spellStart"/>
+      <w:r>
+        <w:t>appsettings.json</w:t>
+      </w:r>
+      <w:proofErr w:type="spellEnd"/>
+      <w:r>
+        <w:t xml:space="preserve"> are built-in so C# </w:t>
+      </w:r>
+      <w:proofErr w:type="spellStart"/>
+      <w:r>
+        <w:t>proj</w:t>
+      </w:r>
+      <w:proofErr w:type="spellEnd"/>
+      <w:r>
+        <w:t xml:space="preserve"> already know to set those attributes in automatically</w:t>
       </w:r>
     </w:p>
     <w:p/>
@@ -193,6 +225,7 @@
         </w:rPr>
         <w:t xml:space="preserve">  &lt;</w:t>
       </w:r>
+      <w:proofErr w:type="spellStart"/>
       <w:r>
         <w:rPr>
           <w:rFonts w:ascii="Cascadia Mono" w:hAnsi="Cascadia Mono" w:cs="Cascadia Mono"/>
@@ -204,6 +237,7 @@
         </w:rPr>
         <w:t>ItemGroup</w:t>
       </w:r>
+      <w:proofErr w:type="spellEnd"/>
       <w:r>
         <w:rPr>
           <w:rFonts w:ascii="Cascadia Mono" w:hAnsi="Cascadia Mono" w:cs="Cascadia Mono"/>
@@ -303,6 +337,7 @@
         </w:rPr>
         <w:t>"</w:t>
       </w:r>
+      <w:proofErr w:type="spellStart"/>
       <w:r>
         <w:rPr>
           <w:rFonts w:ascii="Cascadia Mono" w:hAnsi="Cascadia Mono" w:cs="Cascadia Mono"/>
@@ -314,6 +349,7 @@
         </w:rPr>
         <w:t>appsettings.json</w:t>
       </w:r>
+      <w:proofErr w:type="spellEnd"/>
       <w:r>
         <w:rPr>
           <w:rFonts w:ascii="Cascadia Mono" w:hAnsi="Cascadia Mono" w:cs="Cascadia Mono"/>
@@ -369,6 +405,7 @@
         </w:rPr>
         <w:t xml:space="preserve">      &lt;</w:t>
       </w:r>
+      <w:proofErr w:type="spellStart"/>
       <w:r>
         <w:rPr>
           <w:rFonts w:ascii="Cascadia Mono" w:hAnsi="Cascadia Mono" w:cs="Cascadia Mono"/>
@@ -380,6 +417,7 @@
         </w:rPr>
         <w:t>CopyToOutputDirectory</w:t>
       </w:r>
+      <w:proofErr w:type="spellEnd"/>
       <w:r>
         <w:rPr>
           <w:rFonts w:ascii="Cascadia Mono" w:hAnsi="Cascadia Mono" w:cs="Cascadia Mono"/>
@@ -391,6 +429,7 @@
         </w:rPr>
         <w:t>&gt;</w:t>
       </w:r>
+      <w:proofErr w:type="spellStart"/>
       <w:r>
         <w:rPr>
           <w:rFonts w:ascii="Cascadia Mono" w:hAnsi="Cascadia Mono" w:cs="Cascadia Mono"/>
@@ -402,6 +441,7 @@
         </w:rPr>
         <w:t>PreserveNewest</w:t>
       </w:r>
+      <w:proofErr w:type="spellEnd"/>
       <w:r>
         <w:rPr>
           <w:rFonts w:ascii="Cascadia Mono" w:hAnsi="Cascadia Mono" w:cs="Cascadia Mono"/>
@@ -413,6 +453,7 @@
         </w:rPr>
         <w:t>&lt;/</w:t>
       </w:r>
+      <w:proofErr w:type="spellStart"/>
       <w:r>
         <w:rPr>
           <w:rFonts w:ascii="Cascadia Mono" w:hAnsi="Cascadia Mono" w:cs="Cascadia Mono"/>
@@ -424,6 +465,7 @@
         </w:rPr>
         <w:t>CopyToOutputDirectory</w:t>
       </w:r>
+      <w:proofErr w:type="spellEnd"/>
       <w:r>
         <w:rPr>
           <w:rFonts w:ascii="Cascadia Mono" w:hAnsi="Cascadia Mono" w:cs="Cascadia Mono"/>
@@ -644,6 +686,7 @@
         </w:rPr>
         <w:t xml:space="preserve">      &lt;</w:t>
       </w:r>
+      <w:proofErr w:type="spellStart"/>
       <w:r>
         <w:rPr>
           <w:rFonts w:ascii="Cascadia Mono" w:hAnsi="Cascadia Mono" w:cs="Cascadia Mono"/>
@@ -655,6 +698,7 @@
         </w:rPr>
         <w:t>CopyToOutputDirectory</w:t>
       </w:r>
+      <w:proofErr w:type="spellEnd"/>
       <w:r>
         <w:rPr>
           <w:rFonts w:ascii="Cascadia Mono" w:hAnsi="Cascadia Mono" w:cs="Cascadia Mono"/>
@@ -666,6 +710,7 @@
         </w:rPr>
         <w:t>&gt;</w:t>
       </w:r>
+      <w:proofErr w:type="spellStart"/>
       <w:r>
         <w:rPr>
           <w:rFonts w:ascii="Cascadia Mono" w:hAnsi="Cascadia Mono" w:cs="Cascadia Mono"/>
@@ -677,6 +722,7 @@
         </w:rPr>
         <w:t>PreserveNewest</w:t>
       </w:r>
+      <w:proofErr w:type="spellEnd"/>
       <w:r>
         <w:rPr>
           <w:rFonts w:ascii="Cascadia Mono" w:hAnsi="Cascadia Mono" w:cs="Cascadia Mono"/>
@@ -688,6 +734,7 @@
         </w:rPr>
         <w:t>&lt;/</w:t>
       </w:r>
+      <w:proofErr w:type="spellStart"/>
       <w:r>
         <w:rPr>
           <w:rFonts w:ascii="Cascadia Mono" w:hAnsi="Cascadia Mono" w:cs="Cascadia Mono"/>
@@ -699,6 +746,7 @@
         </w:rPr>
         <w:t>CopyToOutputDirectory</w:t>
       </w:r>
+      <w:proofErr w:type="spellEnd"/>
       <w:r>
         <w:rPr>
           <w:rFonts w:ascii="Cascadia Mono" w:hAnsi="Cascadia Mono" w:cs="Cascadia Mono"/>
@@ -919,6 +967,7 @@
         </w:rPr>
         <w:t xml:space="preserve">      &lt;</w:t>
       </w:r>
+      <w:proofErr w:type="spellStart"/>
       <w:r>
         <w:rPr>
           <w:rFonts w:ascii="Cascadia Mono" w:hAnsi="Cascadia Mono" w:cs="Cascadia Mono"/>
@@ -930,6 +979,7 @@
         </w:rPr>
         <w:t>CopyToOutputDirectory</w:t>
       </w:r>
+      <w:proofErr w:type="spellEnd"/>
       <w:r>
         <w:rPr>
           <w:rFonts w:ascii="Cascadia Mono" w:hAnsi="Cascadia Mono" w:cs="Cascadia Mono"/>
@@ -963,6 +1013,7 @@
         </w:rPr>
         <w:t>&lt;/</w:t>
       </w:r>
+      <w:proofErr w:type="spellStart"/>
       <w:r>
         <w:rPr>
           <w:rFonts w:ascii="Cascadia Mono" w:hAnsi="Cascadia Mono" w:cs="Cascadia Mono"/>
@@ -974,6 +1025,7 @@
         </w:rPr>
         <w:t>CopyToOutputDirectory</w:t>
       </w:r>
+      <w:proofErr w:type="spellEnd"/>
       <w:r>
         <w:rPr>
           <w:rFonts w:ascii="Cascadia Mono" w:hAnsi="Cascadia Mono" w:cs="Cascadia Mono"/>
@@ -1061,6 +1113,7 @@
         </w:rPr>
         <w:t xml:space="preserve">  &lt;/</w:t>
       </w:r>
+      <w:proofErr w:type="spellStart"/>
       <w:r>
         <w:rPr>
           <w:rFonts w:ascii="Cascadia Mono" w:hAnsi="Cascadia Mono" w:cs="Cascadia Mono"/>
@@ -1072,6 +1125,7 @@
         </w:rPr>
         <w:t>ItemGroup</w:t>
       </w:r>
+      <w:proofErr w:type="spellEnd"/>
       <w:r>
         <w:rPr>
           <w:rFonts w:ascii="Cascadia Mono" w:hAnsi="Cascadia Mono" w:cs="Cascadia Mono"/>
@@ -1094,7 +1148,21 @@
         <w:rPr>
           <w:u w:val="single"/>
         </w:rPr>
-        <w:t>Property for `CopyToOutputDirectory`</w:t>
+        <w:t>Property for `</w:t>
+      </w:r>
+      <w:proofErr w:type="spellStart"/>
+      <w:r>
+        <w:rPr>
+          <w:u w:val="single"/>
+        </w:rPr>
+        <w:t>CopyToOutputDirectory</w:t>
+      </w:r>
+      <w:proofErr w:type="spellEnd"/>
+      <w:r>
+        <w:rPr>
+          <w:u w:val="single"/>
+        </w:rPr>
+        <w:t>`</w:t>
       </w:r>
     </w:p>
     <w:p>
@@ -1105,8 +1173,13 @@
           <w:numId w:val="4"/>
         </w:numPr>
       </w:pPr>
-      <w:r>
-        <w:t>PreserveNewest = copy file on compile when file changed or doesn’t exist</w:t>
+      <w:proofErr w:type="spellStart"/>
+      <w:r>
+        <w:t>PreserveNewest</w:t>
+      </w:r>
+      <w:proofErr w:type="spellEnd"/>
+      <w:r>
+        <w:t xml:space="preserve"> = copy file on compile when file changed or doesn’t exist</w:t>
       </w:r>
     </w:p>
     <w:p>
@@ -1278,10 +1351,7 @@
         <w:t>.</w:t>
       </w:r>
       <w:r>
-        <w:t xml:space="preserve"> Including files into the </w:t>
-      </w:r>
-      <w:r>
-        <w:t>build (another option)</w:t>
+        <w:t xml:space="preserve"> Including files into the build (another option)</w:t>
       </w:r>
     </w:p>
     <w:p/>
@@ -1368,7 +1438,15 @@
     </w:p>
     <w:p>
       <w:r>
-        <w:t>In the .csproj file these attributes can help control the files and folders.</w:t>
+        <w:t>In the .</w:t>
+      </w:r>
+      <w:proofErr w:type="spellStart"/>
+      <w:r>
+        <w:t>csproj</w:t>
+      </w:r>
+      <w:proofErr w:type="spellEnd"/>
+      <w:r>
+        <w:t xml:space="preserve"> file these attributes can help control the files and folders.</w:t>
       </w:r>
     </w:p>
     <w:p>
@@ -1416,7 +1494,23 @@
         </w:numPr>
       </w:pPr>
       <w:r>
-        <w:t>Content: Useful for web application to be copy to a dist folder etc… Same default and explicit Remove call as Compile</w:t>
+        <w:t xml:space="preserve">Content: Useful for web application to be copy to a </w:t>
+      </w:r>
+      <w:proofErr w:type="spellStart"/>
+      <w:r>
+        <w:t>dist</w:t>
+      </w:r>
+      <w:proofErr w:type="spellEnd"/>
+      <w:r>
+        <w:t xml:space="preserve"> folder </w:t>
+      </w:r>
+      <w:proofErr w:type="spellStart"/>
+      <w:r>
+        <w:t>etc</w:t>
+      </w:r>
+      <w:proofErr w:type="spellEnd"/>
+      <w:r>
+        <w:t>… Same default and explicit Remove call as Compile</w:t>
       </w:r>
     </w:p>
     <w:p>
@@ -1494,6 +1588,7 @@
         </w:rPr>
         <w:t>&lt;</w:t>
       </w:r>
+      <w:proofErr w:type="spellStart"/>
       <w:r>
         <w:rPr>
           <w:rFonts w:ascii="Cascadia Mono" w:hAnsi="Cascadia Mono" w:cs="Cascadia Mono"/>
@@ -1505,6 +1600,7 @@
         </w:rPr>
         <w:t>ItemGroup</w:t>
       </w:r>
+      <w:proofErr w:type="spellEnd"/>
       <w:r>
         <w:rPr>
           <w:rFonts w:ascii="Cascadia Mono" w:hAnsi="Cascadia Mono" w:cs="Cascadia Mono"/>
@@ -1613,7 +1709,31 @@
           <w:szCs w:val="19"/>
           <w:highlight w:val="white"/>
         </w:rPr>
-        <w:t>_bootfiles\**\*</w:t>
+        <w:t>_</w:t>
+      </w:r>
+      <w:proofErr w:type="spellStart"/>
+      <w:r>
+        <w:rPr>
+          <w:rFonts w:ascii="Cascadia Mono" w:hAnsi="Cascadia Mono" w:cs="Cascadia Mono"/>
+          <w:color w:val="0000FF"/>
+          <w:kern w:val="0"/>
+          <w:sz w:val="19"/>
+          <w:szCs w:val="19"/>
+          <w:highlight w:val="white"/>
+        </w:rPr>
+        <w:t>bootfiles</w:t>
+      </w:r>
+      <w:proofErr w:type="spellEnd"/>
+      <w:r>
+        <w:rPr>
+          <w:rFonts w:ascii="Cascadia Mono" w:hAnsi="Cascadia Mono" w:cs="Cascadia Mono"/>
+          <w:color w:val="0000FF"/>
+          <w:kern w:val="0"/>
+          <w:sz w:val="19"/>
+          <w:szCs w:val="19"/>
+          <w:highlight w:val="white"/>
+        </w:rPr>
+        <w:t>\**\*</w:t>
       </w:r>
       <w:r>
         <w:rPr>
@@ -1734,7 +1854,31 @@
           <w:szCs w:val="19"/>
           <w:highlight w:val="white"/>
         </w:rPr>
-        <w:t>_bootfiles\**\*</w:t>
+        <w:t>_</w:t>
+      </w:r>
+      <w:proofErr w:type="spellStart"/>
+      <w:r>
+        <w:rPr>
+          <w:rFonts w:ascii="Cascadia Mono" w:hAnsi="Cascadia Mono" w:cs="Cascadia Mono"/>
+          <w:color w:val="0000FF"/>
+          <w:kern w:val="0"/>
+          <w:sz w:val="19"/>
+          <w:szCs w:val="19"/>
+          <w:highlight w:val="white"/>
+        </w:rPr>
+        <w:t>bootfiles</w:t>
+      </w:r>
+      <w:proofErr w:type="spellEnd"/>
+      <w:r>
+        <w:rPr>
+          <w:rFonts w:ascii="Cascadia Mono" w:hAnsi="Cascadia Mono" w:cs="Cascadia Mono"/>
+          <w:color w:val="0000FF"/>
+          <w:kern w:val="0"/>
+          <w:sz w:val="19"/>
+          <w:szCs w:val="19"/>
+          <w:highlight w:val="white"/>
+        </w:rPr>
+        <w:t>\**\*</w:t>
       </w:r>
       <w:r>
         <w:rPr>
@@ -1855,7 +1999,31 @@
           <w:szCs w:val="19"/>
           <w:highlight w:val="white"/>
         </w:rPr>
-        <w:t>_bootfiles\**\*</w:t>
+        <w:t>_</w:t>
+      </w:r>
+      <w:proofErr w:type="spellStart"/>
+      <w:r>
+        <w:rPr>
+          <w:rFonts w:ascii="Cascadia Mono" w:hAnsi="Cascadia Mono" w:cs="Cascadia Mono"/>
+          <w:color w:val="0000FF"/>
+          <w:kern w:val="0"/>
+          <w:sz w:val="19"/>
+          <w:szCs w:val="19"/>
+          <w:highlight w:val="white"/>
+        </w:rPr>
+        <w:t>bootfiles</w:t>
+      </w:r>
+      <w:proofErr w:type="spellEnd"/>
+      <w:r>
+        <w:rPr>
+          <w:rFonts w:ascii="Cascadia Mono" w:hAnsi="Cascadia Mono" w:cs="Cascadia Mono"/>
+          <w:color w:val="0000FF"/>
+          <w:kern w:val="0"/>
+          <w:sz w:val="19"/>
+          <w:szCs w:val="19"/>
+          <w:highlight w:val="white"/>
+        </w:rPr>
+        <w:t>\**\*</w:t>
       </w:r>
       <w:r>
         <w:rPr>
@@ -1907,6 +2075,7 @@
         </w:rPr>
         <w:t>&lt;/</w:t>
       </w:r>
+      <w:proofErr w:type="spellStart"/>
       <w:r>
         <w:rPr>
           <w:rFonts w:ascii="Cascadia Mono" w:hAnsi="Cascadia Mono" w:cs="Cascadia Mono"/>
@@ -1918,6 +2087,7 @@
         </w:rPr>
         <w:t>ItemGroup</w:t>
       </w:r>
+      <w:proofErr w:type="spellEnd"/>
       <w:r>
         <w:rPr>
           <w:rFonts w:ascii="Cascadia Mono" w:hAnsi="Cascadia Mono" w:cs="Cascadia Mono"/>
@@ -2217,6 +2387,7 @@
         </w:rPr>
         <w:t>&lt;</w:t>
       </w:r>
+      <w:proofErr w:type="spellStart"/>
       <w:r>
         <w:rPr>
           <w:rFonts w:ascii="Cascadia Mono" w:hAnsi="Cascadia Mono" w:cs="Cascadia Mono"/>
@@ -2228,6 +2399,7 @@
         </w:rPr>
         <w:t>ItemGroup</w:t>
       </w:r>
+      <w:proofErr w:type="spellEnd"/>
       <w:r>
         <w:rPr>
           <w:rFonts w:ascii="Cascadia Mono" w:hAnsi="Cascadia Mono" w:cs="Cascadia Mono"/>
@@ -2336,8 +2508,21 @@
           <w:szCs w:val="19"/>
           <w:highlight w:val="white"/>
         </w:rPr>
-        <w:t>..\Shared\Resources\config.json</w:t>
-      </w:r>
+        <w:t>..\Shared\Resources\</w:t>
+      </w:r>
+      <w:proofErr w:type="spellStart"/>
+      <w:r>
+        <w:rPr>
+          <w:rFonts w:ascii="Cascadia Mono" w:hAnsi="Cascadia Mono" w:cs="Cascadia Mono"/>
+          <w:color w:val="0000FF"/>
+          <w:kern w:val="0"/>
+          <w:sz w:val="19"/>
+          <w:szCs w:val="19"/>
+          <w:highlight w:val="white"/>
+        </w:rPr>
+        <w:t>config.json</w:t>
+      </w:r>
+      <w:proofErr w:type="spellEnd"/>
       <w:r>
         <w:rPr>
           <w:rFonts w:ascii="Cascadia Mono" w:hAnsi="Cascadia Mono" w:cs="Cascadia Mono"/>
@@ -2402,8 +2587,21 @@
           <w:szCs w:val="19"/>
           <w:highlight w:val="white"/>
         </w:rPr>
-        <w:t>Resources\config.json</w:t>
-      </w:r>
+        <w:t>Resources\</w:t>
+      </w:r>
+      <w:proofErr w:type="spellStart"/>
+      <w:r>
+        <w:rPr>
+          <w:rFonts w:ascii="Cascadia Mono" w:hAnsi="Cascadia Mono" w:cs="Cascadia Mono"/>
+          <w:color w:val="0000FF"/>
+          <w:kern w:val="0"/>
+          <w:sz w:val="19"/>
+          <w:szCs w:val="19"/>
+          <w:highlight w:val="white"/>
+        </w:rPr>
+        <w:t>config.json</w:t>
+      </w:r>
+      <w:proofErr w:type="spellEnd"/>
       <w:r>
         <w:rPr>
           <w:rFonts w:ascii="Cascadia Mono" w:hAnsi="Cascadia Mono" w:cs="Cascadia Mono"/>
@@ -2447,6 +2645,7 @@
         </w:rPr>
         <w:t>&lt;/</w:t>
       </w:r>
+      <w:proofErr w:type="spellStart"/>
       <w:r>
         <w:rPr>
           <w:rFonts w:ascii="Cascadia Mono" w:hAnsi="Cascadia Mono" w:cs="Cascadia Mono"/>
@@ -2458,6 +2657,7 @@
         </w:rPr>
         <w:t>ItemGroup</w:t>
       </w:r>
+      <w:proofErr w:type="spellEnd"/>
       <w:r>
         <w:rPr>
           <w:rFonts w:ascii="Cascadia Mono" w:hAnsi="Cascadia Mono" w:cs="Cascadia Mono"/>
@@ -2472,7 +2672,15 @@
     </w:p>
     <w:p>
       <w:r>
-        <w:t>&lt;Folder&gt; is used by C# proj to keep track of an empty folder, so it can be displayed in the IDE solution listing. If a file is added to that folder then either this is removed or it is redundant.</w:t>
+        <w:t xml:space="preserve">&lt;Folder&gt; is used by C# </w:t>
+      </w:r>
+      <w:proofErr w:type="spellStart"/>
+      <w:r>
+        <w:t>proj</w:t>
+      </w:r>
+      <w:proofErr w:type="spellEnd"/>
+      <w:r>
+        <w:t xml:space="preserve"> to keep track of an empty folder, so it can be displayed in the IDE solution listing. If a file is added to that folder then either this is removed or it is redundant.</w:t>
       </w:r>
     </w:p>
     <w:p>
@@ -2531,7 +2739,181 @@
       </w:r>
     </w:p>
     <w:p/>
-    <w:p/>
+    <w:p>
+      <w:pPr>
+        <w:pStyle w:val="Heading1"/>
+      </w:pPr>
+      <w:proofErr w:type="spellStart"/>
+      <w:r>
+        <w:t>App.config</w:t>
+      </w:r>
+      <w:proofErr w:type="spellEnd"/>
+      <w:r>
+        <w:t xml:space="preserve"> / </w:t>
+      </w:r>
+      <w:proofErr w:type="spellStart"/>
+      <w:r>
+        <w:t>Web.config</w:t>
+      </w:r>
+      <w:proofErr w:type="spellEnd"/>
+      <w:r>
+        <w:t xml:space="preserve"> – Encrypt secrets locally</w:t>
+      </w:r>
+    </w:p>
+    <w:p>
+      <w:pPr>
+        <w:pStyle w:val="Heading4"/>
+      </w:pPr>
+      <w:r>
+        <w:t>T</w:t>
+      </w:r>
+      <w:r>
+        <w:t xml:space="preserve">o encrypt the </w:t>
+      </w:r>
+      <w:proofErr w:type="spellStart"/>
+      <w:r>
+        <w:t>connectionString</w:t>
+      </w:r>
+      <w:proofErr w:type="spellEnd"/>
+      <w:r>
+        <w:t xml:space="preserve"> in </w:t>
+      </w:r>
+      <w:proofErr w:type="spellStart"/>
+      <w:r>
+        <w:t>app.config</w:t>
+      </w:r>
+      <w:proofErr w:type="spellEnd"/>
+    </w:p>
+    <w:p>
+      <w:r>
+        <w:t xml:space="preserve">1. </w:t>
+      </w:r>
+      <w:r>
+        <w:t xml:space="preserve">rename </w:t>
+      </w:r>
+      <w:proofErr w:type="spellStart"/>
+      <w:r>
+        <w:t>App.config</w:t>
+      </w:r>
+      <w:proofErr w:type="spellEnd"/>
+      <w:r>
+        <w:t xml:space="preserve"> to </w:t>
+      </w:r>
+      <w:proofErr w:type="spellStart"/>
+      <w:r>
+        <w:t>web.config</w:t>
+      </w:r>
+      <w:proofErr w:type="spellEnd"/>
+    </w:p>
+    <w:p>
+      <w:r>
+        <w:t>2.</w:t>
+      </w:r>
+      <w:r>
+        <w:t xml:space="preserve"> run this command (as administrator)</w:t>
+      </w:r>
+    </w:p>
+    <w:p>
+      <w:r>
+        <w:t>$ "C:\Windows\Microsoft.NET\Framework\v4.0.30319\aspnet_regiis.exe" -</w:t>
+      </w:r>
+      <w:proofErr w:type="spellStart"/>
+      <w:r>
+        <w:t>pef</w:t>
+      </w:r>
+      <w:proofErr w:type="spellEnd"/>
+      <w:r>
+        <w:t xml:space="preserve"> "</w:t>
+      </w:r>
+      <w:proofErr w:type="spellStart"/>
+      <w:r>
+        <w:t>connectionStrings</w:t>
+      </w:r>
+      <w:proofErr w:type="spellEnd"/>
+      <w:r>
+        <w:t>" "%path to project%\</w:t>
+      </w:r>
+      <w:proofErr w:type="spellStart"/>
+      <w:r>
+        <w:t>DirParserApp</w:t>
+      </w:r>
+      <w:proofErr w:type="spellEnd"/>
+      <w:r>
+        <w:t>" -prov "</w:t>
+      </w:r>
+      <w:proofErr w:type="spellStart"/>
+      <w:r>
+        <w:t>DataProtectionConfigurationProvider</w:t>
+      </w:r>
+      <w:proofErr w:type="spellEnd"/>
+      <w:r>
+        <w:t>"</w:t>
+      </w:r>
+    </w:p>
+    <w:p>
+      <w:r>
+        <w:t xml:space="preserve">3. </w:t>
+      </w:r>
+      <w:r>
+        <w:t xml:space="preserve">rename </w:t>
+      </w:r>
+      <w:proofErr w:type="spellStart"/>
+      <w:r>
+        <w:t>web.config</w:t>
+      </w:r>
+      <w:proofErr w:type="spellEnd"/>
+      <w:r>
+        <w:t xml:space="preserve"> back to </w:t>
+      </w:r>
+      <w:proofErr w:type="spellStart"/>
+      <w:r>
+        <w:t>App.config</w:t>
+      </w:r>
+      <w:proofErr w:type="spellEnd"/>
+    </w:p>
+    <w:p>
+      <w:pPr>
+        <w:pStyle w:val="Heading4"/>
+      </w:pPr>
+      <w:r>
+        <w:t>T</w:t>
+      </w:r>
+      <w:r>
+        <w:t xml:space="preserve">o decrypt the file, rename back to </w:t>
+      </w:r>
+      <w:proofErr w:type="spellStart"/>
+      <w:r>
+        <w:t>web.config</w:t>
+      </w:r>
+      <w:proofErr w:type="spellEnd"/>
+      <w:r>
+        <w:t xml:space="preserve">, </w:t>
+      </w:r>
+      <w:r>
+        <w:t>run:</w:t>
+      </w:r>
+    </w:p>
+    <w:p>
+      <w:r>
+        <w:t>$ "C:\Windows\Microsoft.NET\Framework\v4.0.30319\aspnet_regiis.exe" -pdf "</w:t>
+      </w:r>
+      <w:proofErr w:type="spellStart"/>
+      <w:r>
+        <w:t>connectionStrings</w:t>
+      </w:r>
+      <w:proofErr w:type="spellEnd"/>
+      <w:r>
+        <w:t>" "%path to project%\</w:t>
+      </w:r>
+      <w:proofErr w:type="spellStart"/>
+      <w:r>
+        <w:t>DirParserApp</w:t>
+      </w:r>
+      <w:proofErr w:type="spellEnd"/>
+      <w:r>
+        <w:t>"</w:t>
+      </w:r>
+    </w:p>
     <w:sectPr>
       <w:pgSz w:w="12240" w:h="15840"/>
       <w:pgMar w:top="1440" w:right="1440" w:bottom="1440" w:left="1440" w:header="708" w:footer="708" w:gutter="0"/>
@@ -3655,7 +4037,6 @@
     <w:next w:val="Normal"/>
     <w:link w:val="Heading4Char"/>
     <w:uiPriority w:val="9"/>
-    <w:semiHidden/>
     <w:unhideWhenUsed/>
     <w:qFormat/>
     <w:rsid w:val="002B224E"/>
@@ -3784,7 +4165,6 @@
   <w:style w:type="character" w:default="1" w:styleId="DefaultParagraphFont">
     <w:name w:val="Default Paragraph Font"/>
     <w:uiPriority w:val="1"/>
-    <w:semiHidden/>
     <w:unhideWhenUsed/>
   </w:style>
   <w:style w:type="table" w:default="1" w:styleId="TableNormal">
@@ -3852,7 +4232,6 @@
     <w:basedOn w:val="DefaultParagraphFont"/>
     <w:link w:val="Heading4"/>
     <w:uiPriority w:val="9"/>
-    <w:semiHidden/>
     <w:rsid w:val="002B224E"/>
     <w:rPr>
       <w:rFonts w:eastAsiaTheme="majorEastAsia" w:cstheme="majorBidi"/>

</xml_diff>